<commit_message>
:sparkles: lines & stations per line
</commit_message>
<xml_diff>
--- a/cahier_des_charges.docx
+++ b/cahier_des_charges.docx
@@ -66,23 +66,7 @@
         </w:numPr>
       </w:pPr>
       <w:r>
-        <w:t xml:space="preserve">Itinéraire d’un point A à un point B (en plusieurs étapes, exemple : aller à gare de </w:t>
-      </w:r>
-      <w:proofErr w:type="spellStart"/>
-      <w:r>
-        <w:t>lyon</w:t>
-      </w:r>
-      <w:proofErr w:type="spellEnd"/>
-      <w:r>
-        <w:t xml:space="preserve">, prendre la ligne R, arrivé à </w:t>
-      </w:r>
-      <w:proofErr w:type="spellStart"/>
-      <w:r>
-        <w:t>montereau</w:t>
-      </w:r>
-      <w:proofErr w:type="spellEnd"/>
-      <w:r>
-        <w:t xml:space="preserve"> prendre le bus XXX)</w:t>
+        <w:t>Itinéraire d’un point A à un point B (en plusieurs étapes, exemple : aller à gare de lyon, prendre la ligne R, arrivé à montereau prendre le bus XXX)</w:t>
       </w:r>
     </w:p>
     <w:p>
@@ -98,6 +82,15 @@
       </w:r>
       <w:r>
         <w:t xml:space="preserve"> (en dernier…)</w:t>
+      </w:r>
+      <w:r>
+        <w:t xml:space="preserve"> </w:t>
+      </w:r>
+      <w:r>
+        <w:sym w:font="Wingdings" w:char="F0E0"/>
+      </w:r>
+      <w:r>
+        <w:t xml:space="preserve"> statistiques</w:t>
       </w:r>
     </w:p>
     <w:sectPr>

</xml_diff>